<commit_message>
Update manual (jkramer02 for Dutch language)
</commit_message>
<xml_diff>
--- a/LocoSwap_manual.docx
+++ b/LocoSwap_manual.docx
@@ -3103,18 +3103,13 @@
     </w:p>
     <w:p>
       <w:r>
-        <w:t xml:space="preserve">It simply works by renaming the RouteProperties.xml file (by adding </w:t>
-      </w:r>
-      <w:proofErr w:type="gramStart"/>
-      <w:r>
-        <w:t>a .</w:t>
+        <w:t>It simply works by renaming the RouteProperties.xml file (by adding a .</w:t>
       </w:r>
       <w:proofErr w:type="spellStart"/>
       <w:r>
         <w:t>LSoff</w:t>
       </w:r>
       <w:proofErr w:type="spellEnd"/>
-      <w:proofErr w:type="gramEnd"/>
       <w:r>
         <w:t xml:space="preserve"> extension) or the .ap file containing it</w:t>
       </w:r>
@@ -3344,15 +3339,7 @@
       </w:r>
       <w:proofErr w:type="spellEnd"/>
       <w:r>
-        <w:t xml:space="preserve"> file (or </w:t>
-      </w:r>
-      <w:proofErr w:type="gramStart"/>
-      <w:r>
-        <w:t>the .ap</w:t>
-      </w:r>
-      <w:proofErr w:type="gramEnd"/>
-      <w:r>
-        <w:t xml:space="preserve"> containing it) located in the Content/Routes/</w:t>
+        <w:t xml:space="preserve"> file (or the .ap containing it) located in the Content/Routes/</w:t>
       </w:r>
       <w:proofErr w:type="spellStart"/>
       <w:r>
@@ -3477,15 +3464,7 @@
     <w:p/>
     <w:p>
       <w:r>
-        <w:t xml:space="preserve">Scenario showing in italic are scenarios packed in </w:t>
-      </w:r>
-      <w:proofErr w:type="gramStart"/>
-      <w:r>
-        <w:t>an .ap</w:t>
-      </w:r>
-      <w:proofErr w:type="gramEnd"/>
-      <w:r>
-        <w:t xml:space="preserve"> file (these are mostly default scenarios coming with routes, as opposed to workshop or other third-party scenarios).</w:t>
+        <w:t>Scenario showing in italic are scenarios packed in an .ap file (these are mostly default scenarios coming with routes, as opposed to workshop or other third-party scenarios).</w:t>
       </w:r>
     </w:p>
     <w:p>
@@ -3538,15 +3517,7 @@
       </w:r>
       <w:proofErr w:type="spellEnd"/>
       <w:r>
-        <w:t xml:space="preserve"> taking care of extracting the scenario from </w:t>
-      </w:r>
-      <w:proofErr w:type="gramStart"/>
-      <w:r>
-        <w:t>the .ap</w:t>
-      </w:r>
-      <w:proofErr w:type="gramEnd"/>
-      <w:r>
-        <w:t xml:space="preserve"> on save. Not that you may encounter an error in TS stating “Cannot read </w:t>
+        <w:t xml:space="preserve"> taking care of extracting the scenario from the .ap on save. Not that you may encounter an error in TS stating “Cannot read </w:t>
       </w:r>
       <w:proofErr w:type="spellStart"/>
       <w:r>
@@ -3775,13 +3746,8 @@
     </w:p>
     <w:p/>
     <w:p>
-      <w:proofErr w:type="gramStart"/>
-      <w:r>
-        <w:t>/!\</w:t>
-      </w:r>
-      <w:proofErr w:type="gramEnd"/>
-      <w:r>
-        <w:t xml:space="preserve"> This will slow </w:t>
+      <w:r>
+        <w:t xml:space="preserve">/!\ This will slow </w:t>
       </w:r>
       <w:proofErr w:type="spellStart"/>
       <w:r>
@@ -4593,6 +4559,7 @@
         <w:rPr>
           <w:i/>
           <w:iCs/>
+          <w:noProof/>
           <w:sz w:val="23"/>
           <w:szCs w:val="23"/>
           <w:lang w:val="en-US"/>
@@ -7255,15 +7222,7 @@
       </w:r>
       <w:proofErr w:type="spellEnd"/>
       <w:r>
-        <w:t xml:space="preserve"> folder to uninstall it. The user settings are located at </w:t>
-      </w:r>
-      <w:proofErr w:type="gramStart"/>
-      <w:r>
-        <w:t>C:\Users\{</w:t>
-      </w:r>
-      <w:proofErr w:type="gramEnd"/>
-      <w:r>
-        <w:t xml:space="preserve">Username}\AppData\Local\LocoSwap. </w:t>
+        <w:t xml:space="preserve"> folder to uninstall it. The user settings are located at C:\Users\{Username}\AppData\Local\LocoSwap. </w:t>
       </w:r>
       <w:r>
         <w:t>This directory can also be safely removed.</w:t>
@@ -7407,6 +7366,30 @@
       </w:r>
       <w:r>
         <w:t>Russian translation</w:t>
+      </w:r>
+    </w:p>
+    <w:p>
+      <w:pPr>
+        <w:pStyle w:val="Paragraphedeliste"/>
+        <w:numPr>
+          <w:ilvl w:val="0"/>
+          <w:numId w:val="8"/>
+        </w:numPr>
+      </w:pPr>
+      <w:r>
+        <w:t>jkramer02</w:t>
+      </w:r>
+      <w:r>
+        <w:t xml:space="preserve"> </w:t>
+      </w:r>
+      <w:r>
+        <w:t xml:space="preserve">– </w:t>
+      </w:r>
+      <w:r>
+        <w:t>Dutch</w:t>
+      </w:r>
+      <w:r>
+        <w:t xml:space="preserve"> translation</w:t>
       </w:r>
     </w:p>
     <w:p/>

</xml_diff>